<commit_message>
worked on sound scetches
</commit_message>
<xml_diff>
--- a/project/פרוייקט סיום -  תבנית לדוח מסכם.docx
+++ b/project/פרוייקט סיום -  תבנית לדוח מסכם.docx
@@ -13,6 +13,18 @@
           <w:szCs w:val="28"/>
         </w:rPr>
       </w:pPr>
+      <w:r>
+        <w:rPr>
+          <w:rFonts w:ascii="Arial" w:hAnsi="Arial" w:cs="Arial"/>
+          <w:b/>
+          <w:bCs/>
+          <w:sz w:val="28"/>
+          <w:szCs w:val="28"/>
+        </w:rPr>
+        <w:t>`</w:t>
+      </w:r>
+      <w:bookmarkStart w:id="0" w:name="_GoBack"/>
+      <w:bookmarkEnd w:id="0"/>
       <w:r>
         <w:rPr>
           <w:rFonts w:ascii="Arial" w:hAnsi="Arial" w:cs="Arial" w:hint="cs"/>
@@ -253,7 +265,7 @@
           <w:rtl/>
         </w:rPr>
       </w:pPr>
-      <w:bookmarkStart w:id="0" w:name="גרסה"/>
+      <w:bookmarkStart w:id="1" w:name="גרסה"/>
       <w:r>
         <w:rPr>
           <w:rFonts w:ascii="Arial" w:hAnsi="Arial" w:cs="Arial"/>
@@ -281,7 +293,7 @@
         </w:rPr>
         <w:t>.</w:t>
       </w:r>
-      <w:bookmarkEnd w:id="0"/>
+      <w:bookmarkEnd w:id="1"/>
       <w:r>
         <w:rPr>
           <w:rFonts w:ascii="Arial" w:hAnsi="Arial" w:cs="Arial" w:hint="cs"/>
@@ -964,7 +976,7 @@
             <w:pPr>
               <w:jc w:val="center"/>
               <w:rPr>
-                <w:rFonts w:cs="David" w:hint="cs"/>
+                <w:rFonts w:cs="David"/>
               </w:rPr>
             </w:pPr>
             <w:r>
@@ -7251,8 +7263,8 @@
           <w:szCs w:val="32"/>
         </w:rPr>
       </w:pPr>
-      <w:bookmarkStart w:id="1" w:name="_Toc399771927"/>
-      <w:bookmarkStart w:id="2" w:name="part5b"/>
+      <w:bookmarkStart w:id="2" w:name="_Toc399771927"/>
+      <w:bookmarkStart w:id="3" w:name="part5b"/>
       <w:r>
         <w:rPr>
           <w:rtl/>
@@ -7267,7 +7279,7 @@
           <w:rtl/>
         </w:rPr>
       </w:pPr>
-      <w:bookmarkStart w:id="3" w:name="_Toc522550687"/>
+      <w:bookmarkStart w:id="4" w:name="_Toc522550687"/>
       <w:r>
         <w:rPr>
           <w:rFonts w:hint="cs"/>
@@ -7276,7 +7288,7 @@
         <w:lastRenderedPageBreak/>
         <w:t>נספח מנהלתי</w:t>
       </w:r>
-      <w:bookmarkEnd w:id="3"/>
+      <w:bookmarkEnd w:id="4"/>
       <w:r>
         <w:rPr>
           <w:rFonts w:hint="cs"/>
@@ -7966,7 +7978,7 @@
           <w:rtl/>
         </w:rPr>
       </w:pPr>
-      <w:bookmarkStart w:id="4" w:name="_Toc522550688"/>
+      <w:bookmarkStart w:id="5" w:name="_Toc522550688"/>
       <w:r>
         <w:rPr>
           <w:rFonts w:hint="cs"/>
@@ -7974,7 +7986,7 @@
         </w:rPr>
         <w:t>הקדמה</w:t>
       </w:r>
-      <w:bookmarkEnd w:id="4"/>
+      <w:bookmarkEnd w:id="5"/>
       <w:r>
         <w:rPr>
           <w:rFonts w:hint="cs"/>
@@ -7983,8 +7995,8 @@
         <w:t xml:space="preserve"> </w:t>
       </w:r>
     </w:p>
-    <w:bookmarkEnd w:id="1"/>
     <w:bookmarkEnd w:id="2"/>
+    <w:bookmarkEnd w:id="3"/>
     <w:p>
       <w:pPr>
         <w:pStyle w:val="Heading2"/>
@@ -7996,7 +8008,7 @@
         </w:rPr>
         <w:t xml:space="preserve"> </w:t>
       </w:r>
-      <w:bookmarkStart w:id="5" w:name="_Toc522550689"/>
+      <w:bookmarkStart w:id="6" w:name="_Toc522550689"/>
       <w:r>
         <w:rPr>
           <w:rFonts w:hint="cs"/>
@@ -8004,7 +8016,7 @@
         </w:rPr>
         <w:t>צילום של הפרויקט</w:t>
       </w:r>
-      <w:bookmarkEnd w:id="5"/>
+      <w:bookmarkEnd w:id="6"/>
       <w:r>
         <w:rPr>
           <w:rFonts w:hint="cs"/>
@@ -8059,7 +8071,7 @@
       <w:pPr>
         <w:pStyle w:val="Heading2"/>
       </w:pPr>
-      <w:bookmarkStart w:id="6" w:name="_Toc522550690"/>
+      <w:bookmarkStart w:id="7" w:name="_Toc522550690"/>
       <w:r>
         <w:rPr>
           <w:rFonts w:hint="cs"/>
@@ -8067,7 +8079,7 @@
         </w:rPr>
         <w:t>הנחיות כלליות</w:t>
       </w:r>
-      <w:bookmarkEnd w:id="6"/>
+      <w:bookmarkEnd w:id="7"/>
     </w:p>
     <w:p>
       <w:pPr>
@@ -8236,7 +8248,7 @@
       <w:pPr>
         <w:pStyle w:val="Heading1"/>
       </w:pPr>
-      <w:bookmarkStart w:id="7" w:name="_Toc522550691"/>
+      <w:bookmarkStart w:id="8" w:name="_Toc522550691"/>
       <w:r>
         <w:rPr>
           <w:rFonts w:hint="cs"/>
@@ -8244,7 +8256,7 @@
         </w:rPr>
         <w:t>אפיון הפרויקט</w:t>
       </w:r>
-      <w:bookmarkEnd w:id="7"/>
+      <w:bookmarkEnd w:id="8"/>
       <w:r>
         <w:rPr>
           <w:rFonts w:hint="cs"/>
@@ -8318,7 +8330,7 @@
         </w:rPr>
         <w:t xml:space="preserve"> </w:t>
       </w:r>
-      <w:bookmarkStart w:id="8" w:name="_Toc522550692"/>
+      <w:bookmarkStart w:id="9" w:name="_Toc522550692"/>
       <w:r>
         <w:rPr>
           <w:rFonts w:hint="cs"/>
@@ -8340,7 +8352,7 @@
         </w:rPr>
         <w:t xml:space="preserve">  -(כמו במצגת)</w:t>
       </w:r>
-      <w:bookmarkEnd w:id="8"/>
+      <w:bookmarkEnd w:id="9"/>
     </w:p>
     <w:tbl>
       <w:tblPr>
@@ -8707,7 +8719,7 @@
           <w:szCs w:val="24"/>
         </w:rPr>
       </w:pPr>
-      <w:bookmarkStart w:id="9" w:name="_Toc522550693"/>
+      <w:bookmarkStart w:id="10" w:name="_Toc522550693"/>
       <w:r>
         <w:rPr>
           <w:rFonts w:hint="cs"/>
@@ -8715,7 +8727,7 @@
         </w:rPr>
         <w:t>החלק היצירתי</w:t>
       </w:r>
-      <w:bookmarkEnd w:id="9"/>
+      <w:bookmarkEnd w:id="10"/>
       <w:r>
         <w:rPr>
           <w:rFonts w:hint="cs"/>
@@ -8878,7 +8890,7 @@
       <w:pPr>
         <w:pStyle w:val="Heading1"/>
       </w:pPr>
-      <w:bookmarkStart w:id="10" w:name="_Toc522550694"/>
+      <w:bookmarkStart w:id="11" w:name="_Toc522550694"/>
       <w:r>
         <w:rPr>
           <w:rFonts w:hint="cs"/>
@@ -8886,7 +8898,7 @@
         </w:rPr>
         <w:t>ארכיטקטורה</w:t>
       </w:r>
-      <w:bookmarkEnd w:id="10"/>
+      <w:bookmarkEnd w:id="11"/>
       <w:r>
         <w:rPr>
           <w:rFonts w:hint="cs"/>
@@ -9037,7 +9049,7 @@
                 <v:shape id="_x0000_i1025" type="#_x0000_t75" style="width:418.5pt;height:219.75pt" o:ole="">
                   <v:imagedata r:id="rId9" o:title=""/>
                 </v:shape>
-                <o:OLEObject Type="Embed" ProgID="PBrush" ShapeID="_x0000_i1025" DrawAspect="Content" ObjectID="_1596389442" r:id="rId10"/>
+                <o:OLEObject Type="Embed" ProgID="PBrush" ShapeID="_x0000_i1025" DrawAspect="Content" ObjectID="_1596446526" r:id="rId10"/>
               </w:object>
             </w:r>
           </w:p>
@@ -9076,8 +9088,6 @@
           <w:rtl/>
         </w:rPr>
       </w:pPr>
-      <w:bookmarkStart w:id="11" w:name="_GoBack"/>
-      <w:bookmarkEnd w:id="11"/>
     </w:p>
     <w:p>
       <w:pPr>
@@ -20335,6 +20345,7 @@
     <w:lsdException w:name="HTML Sample" w:semiHidden="1" w:unhideWhenUsed="1"/>
     <w:lsdException w:name="HTML Typewriter" w:semiHidden="1" w:unhideWhenUsed="1"/>
     <w:lsdException w:name="HTML Variable" w:semiHidden="1" w:unhideWhenUsed="1"/>
+    <w:lsdException w:name="Normal Table" w:semiHidden="1" w:unhideWhenUsed="1"/>
     <w:lsdException w:name="annotation subject" w:semiHidden="1" w:unhideWhenUsed="1"/>
     <w:lsdException w:name="No List" w:semiHidden="1" w:unhideWhenUsed="1"/>
     <w:lsdException w:name="Outline List 1" w:semiHidden="1" w:unhideWhenUsed="1"/>
@@ -20378,8 +20389,10 @@
     <w:lsdException w:name="Table Elegant" w:semiHidden="1" w:unhideWhenUsed="1"/>
     <w:lsdException w:name="Table Professional" w:semiHidden="1" w:unhideWhenUsed="1"/>
     <w:lsdException w:name="Table Subtle 1" w:semiHidden="1" w:unhideWhenUsed="1"/>
+    <w:lsdException w:name="Table Subtle 2" w:semiHidden="1" w:unhideWhenUsed="1"/>
     <w:lsdException w:name="Table Web 1" w:semiHidden="1" w:unhideWhenUsed="1"/>
     <w:lsdException w:name="Table Web 2" w:semiHidden="1" w:unhideWhenUsed="1"/>
+    <w:lsdException w:name="Table Web 3" w:semiHidden="1" w:unhideWhenUsed="1"/>
     <w:lsdException w:name="Balloon Text" w:semiHidden="1" w:unhideWhenUsed="1"/>
     <w:lsdException w:name="Table Theme" w:semiHidden="1" w:unhideWhenUsed="1"/>
     <w:lsdException w:name="Placeholder Text" w:semiHidden="1" w:uiPriority="99"/>
@@ -21781,7 +21794,7 @@
 </file>
 
 <file path=customXml/itemProps1.xml><?xml version="1.0" encoding="utf-8"?>
-<ds:datastoreItem xmlns:ds="http://schemas.openxmlformats.org/officeDocument/2006/customXml" ds:itemID="{9EEE5B65-7A0B-46E5-BD7E-ABFE530993AF}">
+<ds:datastoreItem xmlns:ds="http://schemas.openxmlformats.org/officeDocument/2006/customXml" ds:itemID="{1DF68646-6858-4028-927B-821331F41EB7}">
   <ds:schemaRefs>
     <ds:schemaRef ds:uri="http://schemas.openxmlformats.org/officeDocument/2006/bibliography"/>
   </ds:schemaRefs>

</xml_diff>